<commit_message>
just run a file
</commit_message>
<xml_diff>
--- a/docs/cypress setup.docx
+++ b/docs/cypress setup.docx
@@ -41,13 +41,8 @@
       </w:r>
     </w:p>
     <w:p>
-      <w:proofErr w:type="spellStart"/>
-      <w:r>
-        <w:t>npm</w:t>
-      </w:r>
-      <w:proofErr w:type="spellEnd"/>
-      <w:r>
-        <w:t xml:space="preserve"> install cypress --save-dev</w:t>
+      <w:r>
+        <w:t>npm install cypress --save-dev</w:t>
       </w:r>
     </w:p>
     <w:p>
@@ -71,13 +66,8 @@
       </w:r>
     </w:p>
     <w:p>
-      <w:proofErr w:type="spellStart"/>
-      <w:r>
-        <w:t>npx</w:t>
-      </w:r>
-      <w:proofErr w:type="spellEnd"/>
-      <w:r>
-        <w:t xml:space="preserve"> cypress open</w:t>
+      <w:r>
+        <w:t>npx cypress open</w:t>
       </w:r>
     </w:p>
     <w:p>
@@ -176,40 +166,12 @@
           <w:b/>
           <w:bCs/>
         </w:rPr>
-        <w:t xml:space="preserve">Step 3: Add Cypress to Angular </w:t>
-      </w:r>
-      <w:proofErr w:type="spellStart"/>
-      <w:proofErr w:type="gramStart"/>
-      <w:r>
-        <w:rPr>
-          <w:b/>
-          <w:bCs/>
-        </w:rPr>
-        <w:t>package.json</w:t>
-      </w:r>
-      <w:proofErr w:type="spellEnd"/>
-      <w:proofErr w:type="gramEnd"/>
-      <w:r>
-        <w:rPr>
-          <w:b/>
-          <w:bCs/>
-        </w:rPr>
-        <w:t xml:space="preserve"> Scripts</w:t>
-      </w:r>
-    </w:p>
-    <w:p>
-      <w:r>
-        <w:t xml:space="preserve">In your </w:t>
-      </w:r>
-      <w:proofErr w:type="spellStart"/>
-      <w:proofErr w:type="gramStart"/>
-      <w:r>
-        <w:t>package.json</w:t>
-      </w:r>
-      <w:proofErr w:type="spellEnd"/>
-      <w:proofErr w:type="gramEnd"/>
-      <w:r>
-        <w:t>, add this script:</w:t>
+        <w:t>Step 3: Add Cypress to Angular package.json Scripts</w:t>
+      </w:r>
+    </w:p>
+    <w:p>
+      <w:r>
+        <w:t>In your package.json, add this script:</w:t>
       </w:r>
     </w:p>
     <w:p>
@@ -245,23 +207,7 @@
     </w:p>
     <w:p>
       <w:r>
-        <w:t xml:space="preserve">In the cypress.config.js (or </w:t>
-      </w:r>
-      <w:proofErr w:type="spellStart"/>
-      <w:r>
-        <w:t>cypress.config.ts</w:t>
-      </w:r>
-      <w:proofErr w:type="spellEnd"/>
-      <w:r>
-        <w:t xml:space="preserve"> if </w:t>
-      </w:r>
-      <w:proofErr w:type="gramStart"/>
-      <w:r>
-        <w:t>you're</w:t>
-      </w:r>
-      <w:proofErr w:type="gramEnd"/>
-      <w:r>
-        <w:t xml:space="preserve"> using TypeScript), set the base URL to your Angular app:</w:t>
+        <w:t>In the cypress.config.js (or cypress.config.ts if you're using TypeScript), set the base URL to your Angular app:</w:t>
       </w:r>
     </w:p>
     <w:p>
@@ -307,6 +253,21 @@
       </w:r>
     </w:p>
     <w:p>
+      <w:r>
+        <w:t xml:space="preserve">By default, Cypress automatically looks for test files inside the </w:t>
+      </w:r>
+      <w:r>
+        <w:rPr>
+          <w:b/>
+          <w:bCs/>
+        </w:rPr>
+        <w:t>cypress/e2e/</w:t>
+      </w:r>
+      <w:r>
+        <w:t xml:space="preserve"> folder.</w:t>
+      </w:r>
+    </w:p>
+    <w:p>
       <w:pPr>
         <w:rPr>
           <w:b/>
@@ -315,6 +276,201 @@
       </w:pPr>
       <w:r>
         <w:rPr>
+          <w:rFonts w:ascii="Segoe UI Emoji" w:hAnsi="Segoe UI Emoji" w:cs="Segoe UI Emoji"/>
+          <w:b/>
+          <w:bCs/>
+        </w:rPr>
+        <w:t>🎯</w:t>
+      </w:r>
+      <w:r>
+        <w:rPr>
+          <w:b/>
+          <w:bCs/>
+        </w:rPr>
+        <w:t xml:space="preserve"> How Cypress detects test files:</w:t>
+      </w:r>
+    </w:p>
+    <w:p>
+      <w:r>
+        <w:t>Cypress uses the configuration from cypress.config.ts:</w:t>
+      </w:r>
+    </w:p>
+    <w:p>
+      <w:r>
+        <w:t>specPattern</w:t>
+      </w:r>
+    </w:p>
+    <w:p>
+      <w:r>
+        <w:drawing>
+          <wp:inline distT="0" distB="0" distL="0" distR="0" wp14:anchorId="0A0DFA23" wp14:editId="7F4AE967">
+            <wp:extent cx="5731510" cy="2472055"/>
+            <wp:effectExtent l="0" t="0" r="2540" b="4445"/>
+            <wp:docPr id="1641926795" name="Picture 1"/>
+            <wp:cNvGraphicFramePr>
+              <a:graphicFrameLocks xmlns:a="http://schemas.openxmlformats.org/drawingml/2006/main" noChangeAspect="1"/>
+            </wp:cNvGraphicFramePr>
+            <a:graphic xmlns:a="http://schemas.openxmlformats.org/drawingml/2006/main">
+              <a:graphicData uri="http://schemas.openxmlformats.org/drawingml/2006/picture">
+                <pic:pic xmlns:pic="http://schemas.openxmlformats.org/drawingml/2006/picture">
+                  <pic:nvPicPr>
+                    <pic:cNvPr id="1641926795" name=""/>
+                    <pic:cNvPicPr/>
+                  </pic:nvPicPr>
+                  <pic:blipFill>
+                    <a:blip r:embed="rId8"/>
+                    <a:stretch>
+                      <a:fillRect/>
+                    </a:stretch>
+                  </pic:blipFill>
+                  <pic:spPr>
+                    <a:xfrm>
+                      <a:off x="0" y="0"/>
+                      <a:ext cx="5731510" cy="2472055"/>
+                    </a:xfrm>
+                    <a:prstGeom prst="rect">
+                      <a:avLst/>
+                    </a:prstGeom>
+                  </pic:spPr>
+                </pic:pic>
+              </a:graphicData>
+            </a:graphic>
+          </wp:inline>
+        </w:drawing>
+      </w:r>
+    </w:p>
+    <w:p>
+      <w:pPr>
+        <w:rPr>
+          <w:b/>
+          <w:bCs/>
+        </w:rPr>
+      </w:pPr>
+      <w:r>
+        <w:rPr>
+          <w:b/>
+          <w:bCs/>
+        </w:rPr>
+        <w:t>What specPattern does:</w:t>
+      </w:r>
+    </w:p>
+    <w:p>
+      <w:r>
+        <w:t>It tells Cypress to look for test files that match this pattern:</w:t>
+      </w:r>
+      <w:r>
+        <w:br/>
+        <w:t>cypress/e2e/**/*.cy.{js,ts}</w:t>
+      </w:r>
+    </w:p>
+    <w:p>
+      <w:pPr>
+        <w:rPr>
+          <w:b/>
+          <w:bCs/>
+        </w:rPr>
+      </w:pPr>
+      <w:r>
+        <w:lastRenderedPageBreak/>
+        <w:drawing>
+          <wp:inline distT="0" distB="0" distL="0" distR="0" wp14:anchorId="4858E58D" wp14:editId="5001C0BA">
+            <wp:extent cx="5731510" cy="2720340"/>
+            <wp:effectExtent l="0" t="0" r="2540" b="3810"/>
+            <wp:docPr id="986776815" name="Picture 1"/>
+            <wp:cNvGraphicFramePr>
+              <a:graphicFrameLocks xmlns:a="http://schemas.openxmlformats.org/drawingml/2006/main" noChangeAspect="1"/>
+            </wp:cNvGraphicFramePr>
+            <a:graphic xmlns:a="http://schemas.openxmlformats.org/drawingml/2006/main">
+              <a:graphicData uri="http://schemas.openxmlformats.org/drawingml/2006/picture">
+                <pic:pic xmlns:pic="http://schemas.openxmlformats.org/drawingml/2006/picture">
+                  <pic:nvPicPr>
+                    <pic:cNvPr id="986776815" name=""/>
+                    <pic:cNvPicPr/>
+                  </pic:nvPicPr>
+                  <pic:blipFill>
+                    <a:blip r:embed="rId9"/>
+                    <a:stretch>
+                      <a:fillRect/>
+                    </a:stretch>
+                  </pic:blipFill>
+                  <pic:spPr>
+                    <a:xfrm>
+                      <a:off x="0" y="0"/>
+                      <a:ext cx="5731510" cy="2720340"/>
+                    </a:xfrm>
+                    <a:prstGeom prst="rect">
+                      <a:avLst/>
+                    </a:prstGeom>
+                  </pic:spPr>
+                </pic:pic>
+              </a:graphicData>
+            </a:graphic>
+          </wp:inline>
+        </w:drawing>
+      </w:r>
+      <w:r>
+        <w:rPr>
+          <w:b/>
+          <w:bCs/>
+        </w:rPr>
+        <w:t>If you want to customize the folder:</w:t>
+      </w:r>
+    </w:p>
+    <w:p>
+      <w:r>
+        <w:t>You can change specPattern in cypress.config.ts:</w:t>
+      </w:r>
+    </w:p>
+    <w:p>
+      <w:r>
+        <w:t>specPattern: 'my-tests/**/*.cy.ts'</w:t>
+      </w:r>
+    </w:p>
+    <w:p>
+      <w:pPr>
+        <w:rPr>
+          <w:b/>
+          <w:bCs/>
+        </w:rPr>
+      </w:pPr>
+      <w:r>
+        <w:rPr>
+          <w:b/>
+          <w:bCs/>
+        </w:rPr>
+        <w:t>Bonus Tip:</w:t>
+      </w:r>
+    </w:p>
+    <w:p>
+      <w:r>
+        <w:t xml:space="preserve">You can </w:t>
+      </w:r>
+      <w:r>
+        <w:rPr>
+          <w:b/>
+          <w:bCs/>
+        </w:rPr>
+        <w:t>skip a specific test file</w:t>
+      </w:r>
+      <w:r>
+        <w:t xml:space="preserve"> like this:</w:t>
+      </w:r>
+    </w:p>
+    <w:p>
+      <w:r>
+        <w:t>npx cypress run --spec 'cypress/e2e/home.cy.ts'</w:t>
+      </w:r>
+    </w:p>
+    <w:p/>
+    <w:p>
+      <w:pPr>
+        <w:rPr>
+          <w:b/>
+          <w:bCs/>
+        </w:rPr>
+      </w:pPr>
+      <w:r>
+        <w:rPr>
           <w:b/>
           <w:bCs/>
         </w:rPr>
@@ -328,13 +484,8 @@
     </w:p>
     <w:p>
       <w:r>
-        <w:t xml:space="preserve">ng </w:t>
-      </w:r>
-      <w:proofErr w:type="gramStart"/>
-      <w:r>
-        <w:t>serve</w:t>
-      </w:r>
-      <w:proofErr w:type="gramEnd"/>
+        <w:t>ng serve</w:t>
+      </w:r>
     </w:p>
     <w:p>
       <w:r>
@@ -342,13 +493,8 @@
       </w:r>
     </w:p>
     <w:p>
-      <w:proofErr w:type="spellStart"/>
-      <w:r>
-        <w:t>npm</w:t>
-      </w:r>
-      <w:proofErr w:type="spellEnd"/>
-      <w:r>
-        <w:t xml:space="preserve"> run e2e</w:t>
+      <w:r>
+        <w:t>npm run e2e</w:t>
       </w:r>
     </w:p>
     <w:p>
@@ -368,15 +514,7 @@
     </w:p>
     <w:p>
       <w:r>
-        <w:t>Inside the cypress/e2e folder, create a file user-</w:t>
-      </w:r>
-      <w:proofErr w:type="spellStart"/>
-      <w:r>
-        <w:t>grid.cy.ts</w:t>
-      </w:r>
-      <w:proofErr w:type="spellEnd"/>
-      <w:r>
-        <w:t>:</w:t>
+        <w:t>Inside the cypress/e2e folder, create a file user-grid.cy.ts:</w:t>
       </w:r>
     </w:p>
     <w:p>
@@ -421,7 +559,7 @@
                     <pic:cNvPicPr/>
                   </pic:nvPicPr>
                   <pic:blipFill>
-                    <a:blip r:embed="rId8"/>
+                    <a:blip r:embed="rId10"/>
                     <a:stretch>
                       <a:fillRect/>
                     </a:stretch>
@@ -461,7 +599,7 @@
                     <pic:cNvPicPr/>
                   </pic:nvPicPr>
                   <pic:blipFill>
-                    <a:blip r:embed="rId9"/>
+                    <a:blip r:embed="rId11"/>
                     <a:stretch>
                       <a:fillRect/>
                     </a:stretch>
@@ -501,7 +639,7 @@
                     <pic:cNvPicPr/>
                   </pic:nvPicPr>
                   <pic:blipFill>
-                    <a:blip r:embed="rId10"/>
+                    <a:blip r:embed="rId12"/>
                     <a:stretch>
                       <a:fillRect/>
                     </a:stretch>
@@ -527,15 +665,7 @@
         <w:t>Once unit test is added to cypress/e2e folder</w:t>
       </w:r>
       <w:r>
-        <w:t xml:space="preserve"> (extension- .</w:t>
-      </w:r>
-      <w:proofErr w:type="spellStart"/>
-      <w:r>
-        <w:t>cy.ts</w:t>
-      </w:r>
-      <w:proofErr w:type="spellEnd"/>
-      <w:r>
-        <w:t>)</w:t>
+        <w:t xml:space="preserve"> (extension- .cy.ts)</w:t>
       </w:r>
       <w:r>
         <w:t>:</w:t>
@@ -543,6 +673,9 @@
     </w:p>
     <w:p>
       <w:r>
+        <w:rPr>
+          <w:noProof/>
+        </w:rPr>
         <w:lastRenderedPageBreak/>
         <w:drawing>
           <wp:inline distT="0" distB="0" distL="0" distR="0" wp14:anchorId="09AF0A29" wp14:editId="732DC403">
@@ -560,7 +693,7 @@
                     <pic:cNvPicPr/>
                   </pic:nvPicPr>
                   <pic:blipFill>
-                    <a:blip r:embed="rId11"/>
+                    <a:blip r:embed="rId13"/>
                     <a:stretch>
                       <a:fillRect/>
                     </a:stretch>
@@ -583,6 +716,9 @@
     </w:p>
     <w:p>
       <w:r>
+        <w:rPr>
+          <w:noProof/>
+        </w:rPr>
         <w:drawing>
           <wp:inline distT="0" distB="0" distL="0" distR="0" wp14:anchorId="6382339A" wp14:editId="51EADB9D">
             <wp:extent cx="5731510" cy="3145155"/>
@@ -599,7 +735,7 @@
                     <pic:cNvPicPr/>
                   </pic:nvPicPr>
                   <pic:blipFill>
-                    <a:blip r:embed="rId12"/>
+                    <a:blip r:embed="rId14"/>
                     <a:stretch>
                       <a:fillRect/>
                     </a:stretch>
@@ -622,6 +758,9 @@
     </w:p>
     <w:p>
       <w:r>
+        <w:rPr>
+          <w:noProof/>
+        </w:rPr>
         <w:drawing>
           <wp:inline distT="0" distB="0" distL="0" distR="0" wp14:anchorId="7602707B" wp14:editId="21E9134B">
             <wp:extent cx="5731510" cy="2948940"/>
@@ -638,7 +777,7 @@
                     <pic:cNvPicPr/>
                   </pic:nvPicPr>
                   <pic:blipFill>
-                    <a:blip r:embed="rId13"/>
+                    <a:blip r:embed="rId15"/>
                     <a:stretch>
                       <a:fillRect/>
                     </a:stretch>
@@ -667,6 +806,9 @@
     </w:p>
     <w:p>
       <w:r>
+        <w:rPr>
+          <w:noProof/>
+        </w:rPr>
         <w:drawing>
           <wp:inline distT="0" distB="0" distL="0" distR="0" wp14:anchorId="76B3939D" wp14:editId="50256AD5">
             <wp:extent cx="5731510" cy="2450465"/>
@@ -683,7 +825,7 @@
                     <pic:cNvPicPr/>
                   </pic:nvPicPr>
                   <pic:blipFill>
-                    <a:blip r:embed="rId14"/>
+                    <a:blip r:embed="rId16"/>
                     <a:stretch>
                       <a:fillRect/>
                     </a:stretch>
@@ -711,6 +853,9 @@
     </w:p>
     <w:p>
       <w:r>
+        <w:rPr>
+          <w:noProof/>
+        </w:rPr>
         <w:drawing>
           <wp:inline distT="0" distB="0" distL="0" distR="0" wp14:anchorId="5422335D" wp14:editId="397F8550">
             <wp:extent cx="5731510" cy="2595245"/>
@@ -727,7 +872,7 @@
                     <pic:cNvPicPr/>
                   </pic:nvPicPr>
                   <pic:blipFill>
-                    <a:blip r:embed="rId15"/>
+                    <a:blip r:embed="rId17"/>
                     <a:stretch>
                       <a:fillRect/>
                     </a:stretch>
@@ -748,7 +893,231 @@
         </w:drawing>
       </w:r>
     </w:p>
-    <w:p/>
+    <w:p>
+      <w:r>
+        <w:t xml:space="preserve">To </w:t>
+      </w:r>
+      <w:r>
+        <w:t>just run</w:t>
+      </w:r>
+      <w:r>
+        <w:t xml:space="preserve"> a test file</w:t>
+      </w:r>
+    </w:p>
+    <w:p>
+      <w:pPr>
+        <w:rPr>
+          <w:b/>
+          <w:bCs/>
+        </w:rPr>
+      </w:pPr>
+      <w:r>
+        <w:rPr>
+          <w:b/>
+          <w:bCs/>
+        </w:rPr>
+        <w:t>Method 2: From Cypress UI</w:t>
+      </w:r>
+    </w:p>
+    <w:p>
+      <w:r>
+        <w:t>1️</w:t>
+      </w:r>
+      <w:r>
+        <w:rPr>
+          <w:rFonts w:ascii="Segoe UI Symbol" w:hAnsi="Segoe UI Symbol" w:cs="Segoe UI Symbol"/>
+        </w:rPr>
+        <w:t>⃣</w:t>
+      </w:r>
+      <w:r>
+        <w:t xml:space="preserve"> Run Cypress in </w:t>
+      </w:r>
+      <w:r>
+        <w:rPr>
+          <w:b/>
+          <w:bCs/>
+        </w:rPr>
+        <w:t>open mode</w:t>
+      </w:r>
+      <w:r>
+        <w:t>:</w:t>
+      </w:r>
+    </w:p>
+    <w:p>
+      <w:r>
+        <w:t>npx cypress open</w:t>
+      </w:r>
+    </w:p>
+    <w:p>
+      <w:r>
+        <w:t>Cypress UI will open.</w:t>
+      </w:r>
+    </w:p>
+    <w:p>
+      <w:r>
+        <w:t>3️</w:t>
+      </w:r>
+      <w:r>
+        <w:rPr>
+          <w:rFonts w:ascii="Segoe UI Symbol" w:hAnsi="Segoe UI Symbol" w:cs="Segoe UI Symbol"/>
+        </w:rPr>
+        <w:t>⃣</w:t>
+      </w:r>
+      <w:r>
+        <w:t xml:space="preserve"> Select </w:t>
+      </w:r>
+      <w:r>
+        <w:rPr>
+          <w:b/>
+          <w:bCs/>
+        </w:rPr>
+        <w:t>End-to-End Testing</w:t>
+      </w:r>
+      <w:r>
+        <w:t xml:space="preserve"> → Choose the browser (e.g. Chrome).</w:t>
+      </w:r>
+    </w:p>
+    <w:p>
+      <w:r>
+        <w:t>4️</w:t>
+      </w:r>
+      <w:r>
+        <w:rPr>
+          <w:rFonts w:ascii="Segoe UI Symbol" w:hAnsi="Segoe UI Symbol" w:cs="Segoe UI Symbol"/>
+        </w:rPr>
+        <w:t>⃣</w:t>
+      </w:r>
+      <w:r>
+        <w:t xml:space="preserve"> From the </w:t>
+      </w:r>
+      <w:r>
+        <w:rPr>
+          <w:b/>
+          <w:bCs/>
+        </w:rPr>
+        <w:t>test list</w:t>
+      </w:r>
+      <w:r>
+        <w:t xml:space="preserve">, click on </w:t>
+      </w:r>
+      <w:r>
+        <w:rPr>
+          <w:b/>
+          <w:bCs/>
+        </w:rPr>
+        <w:t>user-grid.cy.ts</w:t>
+      </w:r>
+    </w:p>
+    <w:p>
+      <w:pPr>
+        <w:rPr>
+          <w:b/>
+          <w:bCs/>
+        </w:rPr>
+      </w:pPr>
+      <w:r>
+        <w:rPr>
+          <w:b/>
+          <w:bCs/>
+        </w:rPr>
+        <w:t>Bonus:</w:t>
+      </w:r>
+    </w:p>
+    <w:p>
+      <w:r>
+        <w:lastRenderedPageBreak/>
+        <w:t xml:space="preserve">If you only want to </w:t>
+      </w:r>
+      <w:r>
+        <w:rPr>
+          <w:b/>
+          <w:bCs/>
+        </w:rPr>
+        <w:t>run a specific test case</w:t>
+      </w:r>
+      <w:r>
+        <w:t xml:space="preserve"> inside the user-grid.cy.ts,</w:t>
+      </w:r>
+      <w:r>
+        <w:br/>
+        <w:t xml:space="preserve">You can use </w:t>
+      </w:r>
+      <w:r>
+        <w:rPr>
+          <w:b/>
+          <w:bCs/>
+        </w:rPr>
+        <w:t>.only</w:t>
+      </w:r>
+      <w:r>
+        <w:t>:</w:t>
+      </w:r>
+    </w:p>
+    <w:p>
+      <w:pPr>
+        <w:rPr>
+          <w:b/>
+          <w:bCs/>
+        </w:rPr>
+      </w:pPr>
+      <w:r>
+        <w:drawing>
+          <wp:inline distT="0" distB="0" distL="0" distR="0" wp14:anchorId="20756371" wp14:editId="712E1490">
+            <wp:extent cx="5731510" cy="1208405"/>
+            <wp:effectExtent l="0" t="0" r="2540" b="0"/>
+            <wp:docPr id="1280785332" name="Picture 1"/>
+            <wp:cNvGraphicFramePr>
+              <a:graphicFrameLocks xmlns:a="http://schemas.openxmlformats.org/drawingml/2006/main" noChangeAspect="1"/>
+            </wp:cNvGraphicFramePr>
+            <a:graphic xmlns:a="http://schemas.openxmlformats.org/drawingml/2006/main">
+              <a:graphicData uri="http://schemas.openxmlformats.org/drawingml/2006/picture">
+                <pic:pic xmlns:pic="http://schemas.openxmlformats.org/drawingml/2006/picture">
+                  <pic:nvPicPr>
+                    <pic:cNvPr id="1280785332" name=""/>
+                    <pic:cNvPicPr/>
+                  </pic:nvPicPr>
+                  <pic:blipFill>
+                    <a:blip r:embed="rId18"/>
+                    <a:stretch>
+                      <a:fillRect/>
+                    </a:stretch>
+                  </pic:blipFill>
+                  <pic:spPr>
+                    <a:xfrm>
+                      <a:off x="0" y="0"/>
+                      <a:ext cx="5731510" cy="1208405"/>
+                    </a:xfrm>
+                    <a:prstGeom prst="rect">
+                      <a:avLst/>
+                    </a:prstGeom>
+                  </pic:spPr>
+                </pic:pic>
+              </a:graphicData>
+            </a:graphic>
+          </wp:inline>
+        </w:drawing>
+      </w:r>
+      <w:r>
+        <w:rPr>
+          <w:rFonts w:ascii="Segoe UI Emoji" w:hAnsi="Segoe UI Emoji" w:cs="Segoe UI Emoji"/>
+          <w:b/>
+          <w:bCs/>
+        </w:rPr>
+        <w:t>✅</w:t>
+      </w:r>
+      <w:r>
+        <w:rPr>
+          <w:b/>
+          <w:bCs/>
+        </w:rPr>
+        <w:t xml:space="preserve"> How to skip the test file:</w:t>
+      </w:r>
+    </w:p>
+    <w:p>
+      <w:r>
+        <w:t>npx cypress run --exclude 'cypress/e2e/user-grid.cy.ts'</w:t>
+      </w:r>
+    </w:p>
     <w:sectPr>
       <w:pgSz w:w="11906" w:h="16838"/>
       <w:pgMar w:top="1440" w:right="1440" w:bottom="1440" w:left="1440" w:header="708" w:footer="708" w:gutter="0"/>
@@ -1362,7 +1731,6 @@
   <w:style w:type="character" w:default="1" w:styleId="DefaultParagraphFont">
     <w:name w:val="Default Paragraph Font"/>
     <w:uiPriority w:val="1"/>
-    <w:semiHidden/>
     <w:unhideWhenUsed/>
   </w:style>
   <w:style w:type="table" w:default="1" w:styleId="TableNormal">

</xml_diff>